<commit_message>
Changed the test file
The wrong version was uploaded and didn't have the test results
</commit_message>
<xml_diff>
--- a/doc/Dokumentation.docx
+++ b/doc/Dokumentation.docx
@@ -277,7 +277,7 @@
                   </wp:anchor>
                 </w:drawing>
               </mc:Choice>
-              <mc:Fallback xmlns:a14="http://schemas.microsoft.com/office/drawing/2010/main" xmlns:pic="http://schemas.openxmlformats.org/drawingml/2006/picture" xmlns:a="http://schemas.openxmlformats.org/drawingml/2006/main">
+              <mc:Fallback xmlns:a="http://schemas.openxmlformats.org/drawingml/2006/main" xmlns:pic="http://schemas.openxmlformats.org/drawingml/2006/picture" xmlns:a14="http://schemas.microsoft.com/office/drawing/2010/main">
                 <w:pict>
                   <v:shapetype id="_x0000_t202" coordsize="21600,21600" o:spt="202" path="m,l,21600r21600,l21600,xe" w14:anchorId="1F8AE718">
                     <v:stroke joinstyle="miter"/>
@@ -954,7 +954,7 @@
                   </wp:anchor>
                 </w:drawing>
               </mc:Choice>
-              <mc:Fallback xmlns:a14="http://schemas.microsoft.com/office/drawing/2010/main" xmlns:pic="http://schemas.openxmlformats.org/drawingml/2006/picture" xmlns:a="http://schemas.openxmlformats.org/drawingml/2006/main">
+              <mc:Fallback xmlns:a="http://schemas.openxmlformats.org/drawingml/2006/main" xmlns:pic="http://schemas.openxmlformats.org/drawingml/2006/picture" xmlns:a14="http://schemas.microsoft.com/office/drawing/2010/main">
                 <w:pict>
                   <v:shape id="Rechteck 8" style="position:absolute;margin-left:0;margin-top:449.75pt;width:597.1pt;height:338.85pt;z-index:251658240;visibility:visible;mso-wrap-style:square;mso-width-percent:0;mso-height-percent:0;mso-wrap-distance-left:9pt;mso-wrap-distance-top:0;mso-wrap-distance-right:9pt;mso-wrap-distance-bottom:0;mso-position-horizontal:absolute;mso-position-horizontal-relative:page;mso-position-vertical:absolute;mso-position-vertical-relative:text;mso-width-percent:0;mso-height-percent:0;mso-width-relative:margin;mso-height-relative:margin;v-text-anchor:middle" coordsize="7582685,3461414" o:spid="_x0000_s1026" fillcolor="white [3212]" stroked="f" strokeweight="1pt" path="m725710,1270156l7582624,v212,1212979,-212,2248435,,3461414l,3461239,,410788r725710,859368xe" o:gfxdata="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" w14:anchorId="66D7E372">
                     <v:stroke joinstyle="miter"/>
@@ -6890,7 +6890,6 @@
           <w:numId w:val="43"/>
         </w:numPr>
         <w:rPr>
-          <w:highlight w:val="yellow"/>
           <w:lang w:val="de-LI"/>
         </w:rPr>
       </w:pPr>
@@ -6935,7 +6934,6 @@
           <w:numId w:val="43"/>
         </w:numPr>
         <w:rPr>
-          <w:highlight w:val="yellow"/>
           <w:lang w:val="de-LI"/>
         </w:rPr>
       </w:pPr>
@@ -6981,7 +6979,6 @@
         </w:numPr>
         <w:spacing w:after="0"/>
         <w:rPr>
-          <w:highlight w:val="yellow"/>
           <w:lang w:val="de-LI"/>
         </w:rPr>
       </w:pPr>
@@ -7049,7 +7046,6 @@
           <w:numId w:val="43"/>
         </w:numPr>
         <w:rPr>
-          <w:highlight w:val="yellow"/>
           <w:lang w:val="de-LI"/>
         </w:rPr>
       </w:pPr>
@@ -7146,7 +7142,6 @@
           <w:numId w:val="43"/>
         </w:numPr>
         <w:rPr>
-          <w:highlight w:val="yellow"/>
           <w:lang w:val="de-LI"/>
         </w:rPr>
       </w:pPr>
@@ -7207,6 +7202,8 @@
           <w:lang w:val="de-LI"/>
         </w:rPr>
       </w:pPr>
+      <w:bookmarkStart w:id="17" w:name="_GoBack"/>
+      <w:bookmarkEnd w:id="17"/>
     </w:p>
     <w:p>
       <w:pPr>
@@ -7276,22 +7273,22 @@
           <w:lang w:val="de-LI"/>
         </w:rPr>
       </w:pPr>
-      <w:bookmarkStart w:id="17" w:name="_Toc340676025"/>
-      <w:bookmarkStart w:id="18" w:name="_Toc413311411"/>
-      <w:bookmarkStart w:id="19" w:name="_Toc440032411"/>
-      <w:bookmarkStart w:id="20" w:name="_Toc29901978"/>
-      <w:bookmarkStart w:id="21" w:name="_Toc63408656"/>
+      <w:bookmarkStart w:id="18" w:name="_Toc340676025"/>
+      <w:bookmarkStart w:id="19" w:name="_Toc413311411"/>
+      <w:bookmarkStart w:id="20" w:name="_Toc440032411"/>
+      <w:bookmarkStart w:id="21" w:name="_Toc29901978"/>
+      <w:bookmarkStart w:id="22" w:name="_Toc63408656"/>
       <w:r>
         <w:rPr>
           <w:lang w:val="de-LI"/>
         </w:rPr>
         <w:t>Fazit</w:t>
       </w:r>
-      <w:bookmarkEnd w:id="17"/>
       <w:bookmarkEnd w:id="18"/>
       <w:bookmarkEnd w:id="19"/>
       <w:bookmarkEnd w:id="20"/>
       <w:bookmarkEnd w:id="21"/>
+      <w:bookmarkEnd w:id="22"/>
     </w:p>
     <w:p>
       <w:pPr>
@@ -7476,16 +7473,7 @@
           <w:rFonts w:eastAsia="Calibri" w:cs="Arial"/>
           <w:lang w:val="de-LI"/>
         </w:rPr>
-        <w:t>auch während dem Coden</w:t>
-      </w:r>
-      <w:bookmarkStart w:id="22" w:name="_GoBack"/>
-      <w:bookmarkEnd w:id="22"/>
-      <w:r>
-        <w:rPr>
-          <w:rFonts w:eastAsia="Calibri" w:cs="Arial"/>
-          <w:lang w:val="de-LI"/>
-        </w:rPr>
-        <w:t xml:space="preserve"> haben wir uns immer wieder abgesprochen, wie wir als nächstes vorgehen und was die nächsten Schritte sind. </w:t>
+        <w:t xml:space="preserve">auch während dem Coden haben wir uns immer wieder abgesprochen, wie wir als nächstes vorgehen und was die nächsten Schritte sind. </w:t>
       </w:r>
     </w:p>
     <w:p>
@@ -7604,6 +7592,8 @@
           <w:jc w:val="right"/>
           <w:rPr>
             <w:color w:val="565656"/>
+            <w:sz w:val="16"/>
+            <w:szCs w:val="16"/>
           </w:rPr>
         </w:pPr>
         <w:r>
@@ -7706,9 +7696,8 @@
             <w:color w:val="565656"/>
             <w:sz w:val="16"/>
             <w:szCs w:val="16"/>
-            <w:highlight w:val="yellow"/>
           </w:rPr>
-          <w:t>Projektname</w:t>
+          <w:t>JAM-Kart</w:t>
         </w:r>
         <w:r>
           <w:rPr>
@@ -12796,6 +12785,15 @@
 </file>
 
 <file path=customXml/item2.xml><?xml version="1.0" encoding="utf-8"?>
+<?mso-contentType ?>
+<FormTemplates xmlns="http://schemas.microsoft.com/sharepoint/v3/contenttype/forms">
+  <Display>DocumentLibraryForm</Display>
+  <Edit>DocumentLibraryForm</Edit>
+  <New>DocumentLibraryForm</New>
+</FormTemplates>
+</file>
+
+<file path=customXml/item3.xml><?xml version="1.0" encoding="utf-8"?>
 <p:properties xmlns:p="http://schemas.microsoft.com/office/2006/metadata/properties" xmlns:xsi="http://www.w3.org/2001/XMLSchema-instance" xmlns:pc="http://schemas.microsoft.com/office/infopath/2007/PartnerControls">
   <documentManagement>
     <SharedWithUsers xmlns="450c7989-575d-4274-b4f7-4ea5e4d1a1c9">
@@ -12807,15 +12805,6 @@
     </SharedWithUsers>
   </documentManagement>
 </p:properties>
-</file>
-
-<file path=customXml/item3.xml><?xml version="1.0" encoding="utf-8"?>
-<?mso-contentType ?>
-<FormTemplates xmlns="http://schemas.microsoft.com/sharepoint/v3/contenttype/forms">
-  <Display>DocumentLibraryForm</Display>
-  <Edit>DocumentLibraryForm</Edit>
-  <New>DocumentLibraryForm</New>
-</FormTemplates>
 </file>
 
 <file path=customXml/item4.xml><?xml version="1.0" encoding="utf-8"?>
@@ -12842,6 +12831,14 @@
 </file>
 
 <file path=customXml/itemProps2.xml><?xml version="1.0" encoding="utf-8"?>
+<ds:datastoreItem xmlns:ds="http://schemas.openxmlformats.org/officeDocument/2006/customXml" ds:itemID="{0214BB0B-D16F-463E-B3FF-ED94C17CE943}">
+  <ds:schemaRefs>
+    <ds:schemaRef ds:uri="http://schemas.microsoft.com/sharepoint/v3/contenttype/forms"/>
+  </ds:schemaRefs>
+</ds:datastoreItem>
+</file>
+
+<file path=customXml/itemProps3.xml><?xml version="1.0" encoding="utf-8"?>
 <ds:datastoreItem xmlns:ds="http://schemas.openxmlformats.org/officeDocument/2006/customXml" ds:itemID="{FD4B3132-23B7-44E6-BCCE-4210DAF873D5}">
   <ds:schemaRefs>
     <ds:schemaRef ds:uri="http://schemas.microsoft.com/office/2006/metadata/properties"/>
@@ -12851,16 +12848,8 @@
 </ds:datastoreItem>
 </file>
 
-<file path=customXml/itemProps3.xml><?xml version="1.0" encoding="utf-8"?>
-<ds:datastoreItem xmlns:ds="http://schemas.openxmlformats.org/officeDocument/2006/customXml" ds:itemID="{0214BB0B-D16F-463E-B3FF-ED94C17CE943}">
-  <ds:schemaRefs>
-    <ds:schemaRef ds:uri="http://schemas.microsoft.com/sharepoint/v3/contenttype/forms"/>
-  </ds:schemaRefs>
-</ds:datastoreItem>
-</file>
-
 <file path=customXml/itemProps4.xml><?xml version="1.0" encoding="utf-8"?>
-<ds:datastoreItem xmlns:ds="http://schemas.openxmlformats.org/officeDocument/2006/customXml" ds:itemID="{9DC52622-F712-4C7B-82B7-0E345B80BFD1}">
+<ds:datastoreItem xmlns:ds="http://schemas.openxmlformats.org/officeDocument/2006/customXml" ds:itemID="{BFEE6629-2871-4234-9FAA-3EF1DA77198F}">
   <ds:schemaRefs>
     <ds:schemaRef ds:uri="http://schemas.openxmlformats.org/officeDocument/2006/bibliography"/>
   </ds:schemaRefs>

</xml_diff>